<commit_message>
Closed document to allow push
</commit_message>
<xml_diff>
--- a/RyanHuynh_CGS_Report.docx
+++ b/RyanHuynh_CGS_Report.docx
@@ -14,6 +14,13 @@
     </w:p>
     <w:sdt>
       <w:sdtPr>
+        <w:rPr>
+          <w:rFonts w:asciiTheme="minorHAnsi" w:eastAsiaTheme="minorHAnsi" w:hAnsiTheme="minorHAnsi" w:cstheme="minorBidi"/>
+          <w:color w:val="auto"/>
+          <w:sz w:val="22"/>
+          <w:szCs w:val="22"/>
+          <w:lang w:val="en-AU"/>
+        </w:rPr>
         <w:id w:val="1996764454"/>
         <w:docPartObj>
           <w:docPartGallery w:val="Table of Contents"/>
@@ -22,14 +29,9 @@
       </w:sdtPr>
       <w:sdtEndPr>
         <w:rPr>
-          <w:rFonts w:asciiTheme="minorHAnsi" w:eastAsiaTheme="minorHAnsi" w:hAnsiTheme="minorHAnsi" w:cstheme="minorBidi"/>
           <w:b/>
           <w:bCs/>
           <w:noProof/>
-          <w:color w:val="auto"/>
-          <w:sz w:val="22"/>
-          <w:szCs w:val="22"/>
-          <w:lang w:val="en-AU"/>
         </w:rPr>
       </w:sdtEndPr>
       <w:sdtContent>
@@ -68,21 +70,7 @@
                 <w:rStyle w:val="Hyperlink"/>
                 <w:noProof/>
               </w:rPr>
-              <w:t>Performance Evaluation R</w:t>
-            </w:r>
-            <w:r>
-              <w:rPr>
-                <w:rStyle w:val="Hyperlink"/>
-                <w:noProof/>
-              </w:rPr>
-              <w:t>e</w:t>
-            </w:r>
-            <w:r>
-              <w:rPr>
-                <w:rStyle w:val="Hyperlink"/>
-                <w:noProof/>
-              </w:rPr>
-              <w:t>port</w:t>
+              <w:t>Performance Evaluation Report</w:t>
             </w:r>
             <w:r>
               <w:rPr>
@@ -152,21 +140,7 @@
                 <w:rStyle w:val="Hyperlink"/>
                 <w:noProof/>
               </w:rPr>
-              <w:t>Differences to</w:t>
-            </w:r>
-            <w:r>
-              <w:rPr>
-                <w:rStyle w:val="Hyperlink"/>
-                <w:noProof/>
-              </w:rPr>
-              <w:t xml:space="preserve"> </w:t>
-            </w:r>
-            <w:r>
-              <w:rPr>
-                <w:rStyle w:val="Hyperlink"/>
-                <w:noProof/>
-              </w:rPr>
-              <w:t>Brief</w:t>
+              <w:t>Differences to Brief</w:t>
             </w:r>
             <w:r>
               <w:rPr>
@@ -1006,21 +980,7 @@
                 <w:rStyle w:val="Hyperlink"/>
                 <w:noProof/>
               </w:rPr>
-              <w:t>Comp</w:t>
-            </w:r>
-            <w:r>
-              <w:rPr>
-                <w:rStyle w:val="Hyperlink"/>
-                <w:noProof/>
-              </w:rPr>
-              <w:t>l</w:t>
-            </w:r>
-            <w:r>
-              <w:rPr>
-                <w:rStyle w:val="Hyperlink"/>
-                <w:noProof/>
-              </w:rPr>
-              <w:t>exity of System</w:t>
+              <w:t>Complexity of System</w:t>
             </w:r>
             <w:r>
               <w:rPr>
@@ -2538,23 +2498,6 @@
 </file>
 
 <file path=customXml/item1.xml><?xml version="1.0" encoding="utf-8"?>
-<p:properties xmlns:p="http://schemas.microsoft.com/office/2006/metadata/properties" xmlns:xsi="http://www.w3.org/2001/XMLSchema-instance" xmlns:pc="http://schemas.microsoft.com/office/infopath/2007/PartnerControls">
-  <documentManagement>
-    <_activity xmlns="1ecb99f3-6e8c-4eec-a832-fd33defea61d" xsi:nil="true"/>
-  </documentManagement>
-</p:properties>
-</file>
-
-<file path=customXml/item2.xml><?xml version="1.0" encoding="utf-8"?>
-<?mso-contentType ?>
-<FormTemplates xmlns="http://schemas.microsoft.com/sharepoint/v3/contenttype/forms">
-  <Display>DocumentLibraryForm</Display>
-  <Edit>DocumentLibraryForm</Edit>
-  <New>DocumentLibraryForm</New>
-</FormTemplates>
-</file>
-
-<file path=customXml/item3.xml><?xml version="1.0" encoding="utf-8"?>
 <ct:contentTypeSchema xmlns:ct="http://schemas.microsoft.com/office/2006/metadata/contentType" xmlns:ma="http://schemas.microsoft.com/office/2006/metadata/properties/metaAttributes" ct:_="" ma:_="" ma:contentTypeName="Document" ma:contentTypeID="0x01010032C5881E86672A459BE9EAED81FC9A63" ma:contentTypeVersion="9" ma:contentTypeDescription="Create a new document." ma:contentTypeScope="" ma:versionID="f22e17d544f5866a2a371a21fcba3ce5">
   <xsd:schema xmlns:xsd="http://www.w3.org/2001/XMLSchema" xmlns:xs="http://www.w3.org/2001/XMLSchema" xmlns:p="http://schemas.microsoft.com/office/2006/metadata/properties" xmlns:ns3="9baeee4a-f8f1-49c2-9852-2d1169e5e769" xmlns:ns4="1ecb99f3-6e8c-4eec-a832-fd33defea61d" targetNamespace="http://schemas.microsoft.com/office/2006/metadata/properties" ma:root="true" ma:fieldsID="8f6e4c4a09eb0395d16bf6ca0365f965" ns3:_="" ns4:_="">
     <xsd:import namespace="9baeee4a-f8f1-49c2-9852-2d1169e5e769"/>
@@ -2751,29 +2694,28 @@
 </ct:contentTypeSchema>
 </file>
 
+<file path=customXml/item2.xml><?xml version="1.0" encoding="utf-8"?>
+<?mso-contentType ?>
+<FormTemplates xmlns="http://schemas.microsoft.com/sharepoint/v3/contenttype/forms">
+  <Display>DocumentLibraryForm</Display>
+  <Edit>DocumentLibraryForm</Edit>
+  <New>DocumentLibraryForm</New>
+</FormTemplates>
+</file>
+
+<file path=customXml/item3.xml><?xml version="1.0" encoding="utf-8"?>
+<p:properties xmlns:p="http://schemas.microsoft.com/office/2006/metadata/properties" xmlns:xsi="http://www.w3.org/2001/XMLSchema-instance" xmlns:pc="http://schemas.microsoft.com/office/infopath/2007/PartnerControls">
+  <documentManagement>
+    <_activity xmlns="1ecb99f3-6e8c-4eec-a832-fd33defea61d" xsi:nil="true"/>
+  </documentManagement>
+</p:properties>
+</file>
+
 <file path=customXml/item4.xml><?xml version="1.0" encoding="utf-8"?>
 <b:Sources xmlns:b="http://schemas.openxmlformats.org/officeDocument/2006/bibliography" xmlns="http://schemas.openxmlformats.org/officeDocument/2006/bibliography" SelectedStyle="\APASixthEditionOfficeOnline.xsl" StyleName="APA" Version="6"/>
 </file>
 
 <file path=customXml/itemProps1.xml><?xml version="1.0" encoding="utf-8"?>
-<ds:datastoreItem xmlns:ds="http://schemas.openxmlformats.org/officeDocument/2006/customXml" ds:itemID="{14BA9D2C-BC5A-497B-9A91-D3E598443CC9}">
-  <ds:schemaRefs>
-    <ds:schemaRef ds:uri="http://schemas.microsoft.com/office/2006/metadata/properties"/>
-    <ds:schemaRef ds:uri="http://schemas.microsoft.com/office/infopath/2007/PartnerControls"/>
-    <ds:schemaRef ds:uri="1ecb99f3-6e8c-4eec-a832-fd33defea61d"/>
-  </ds:schemaRefs>
-</ds:datastoreItem>
-</file>
-
-<file path=customXml/itemProps2.xml><?xml version="1.0" encoding="utf-8"?>
-<ds:datastoreItem xmlns:ds="http://schemas.openxmlformats.org/officeDocument/2006/customXml" ds:itemID="{A4D79B23-6526-42C7-8C60-528A9717DB9D}">
-  <ds:schemaRefs>
-    <ds:schemaRef ds:uri="http://schemas.microsoft.com/sharepoint/v3/contenttype/forms"/>
-  </ds:schemaRefs>
-</ds:datastoreItem>
-</file>
-
-<file path=customXml/itemProps3.xml><?xml version="1.0" encoding="utf-8"?>
 <ds:datastoreItem xmlns:ds="http://schemas.openxmlformats.org/officeDocument/2006/customXml" ds:itemID="{DB6B314D-3535-45DD-ABFC-CDD98FF78309}">
   <ds:schemaRefs>
     <ds:schemaRef ds:uri="http://schemas.microsoft.com/office/2006/metadata/contentType"/>
@@ -2792,6 +2734,24 @@
 </ds:datastoreItem>
 </file>
 
+<file path=customXml/itemProps2.xml><?xml version="1.0" encoding="utf-8"?>
+<ds:datastoreItem xmlns:ds="http://schemas.openxmlformats.org/officeDocument/2006/customXml" ds:itemID="{A4D79B23-6526-42C7-8C60-528A9717DB9D}">
+  <ds:schemaRefs>
+    <ds:schemaRef ds:uri="http://schemas.microsoft.com/sharepoint/v3/contenttype/forms"/>
+  </ds:schemaRefs>
+</ds:datastoreItem>
+</file>
+
+<file path=customXml/itemProps3.xml><?xml version="1.0" encoding="utf-8"?>
+<ds:datastoreItem xmlns:ds="http://schemas.openxmlformats.org/officeDocument/2006/customXml" ds:itemID="{14BA9D2C-BC5A-497B-9A91-D3E598443CC9}">
+  <ds:schemaRefs>
+    <ds:schemaRef ds:uri="http://schemas.microsoft.com/office/2006/metadata/properties"/>
+    <ds:schemaRef ds:uri="http://schemas.microsoft.com/office/infopath/2007/PartnerControls"/>
+    <ds:schemaRef ds:uri="1ecb99f3-6e8c-4eec-a832-fd33defea61d"/>
+  </ds:schemaRefs>
+</ds:datastoreItem>
+</file>
+
 <file path=customXml/itemProps4.xml><?xml version="1.0" encoding="utf-8"?>
 <ds:datastoreItem xmlns:ds="http://schemas.openxmlformats.org/officeDocument/2006/customXml" ds:itemID="{9A762DBA-3D36-4DF6-90EB-624EC81C536B}">
   <ds:schemaRefs>

</xml_diff>